<commit_message>
Atualizando os documentos e artigos
</commit_message>
<xml_diff>
--- a/PTCC-pesquisa.docx
+++ b/PTCC-pesquisa.docx
@@ -8064,37 +8064,146 @@
       <w:pPr>
         <w:pStyle w:val="Corpo"/>
         <w:ind w:firstLine="709"/>
-      </w:pPr>
+        <w:rPr>
+          <w:sz w:val="28"/>
+          <w:szCs w:val="28"/>
+        </w:rPr>
+      </w:pPr>
+      <w:r>
+        <w:rPr>
+          <w:b/>
+          <w:sz w:val="28"/>
+          <w:szCs w:val="28"/>
+        </w:rPr>
+        <w:t>2.2</w:t>
+      </w:r>
+      <w:bookmarkStart w:id="19" w:name="_GoBack"/>
+      <w:bookmarkEnd w:id="19"/>
+      <w:r>
+        <w:rPr>
+          <w:b/>
+          <w:sz w:val="28"/>
+          <w:szCs w:val="28"/>
+        </w:rPr>
+        <w:t xml:space="preserve"> TRABALHOS RELACIONADOS</w:t>
+      </w:r>
     </w:p>
     <w:p>
       <w:pPr>
         <w:pStyle w:val="Corpo"/>
         <w:ind w:firstLine="709"/>
       </w:pPr>
+      <w:r>
+        <w:lastRenderedPageBreak/>
+        <w:t>Para o desenvolvimento completo de uma pesquisa é necessário ver os trabalhos que já foram desenvo</w:t>
+      </w:r>
+      <w:r>
+        <w:t>lvidos</w:t>
+      </w:r>
+      <w:r>
+        <w:t xml:space="preserve"> com dados validados</w:t>
+      </w:r>
+      <w:r>
+        <w:t>, gráficos</w:t>
+      </w:r>
+      <w:r>
+        <w:t xml:space="preserve"> e para ter </w:t>
+      </w:r>
+      <w:r>
+        <w:t>domínio</w:t>
+      </w:r>
+      <w:r>
+        <w:t xml:space="preserve"> do assunto</w:t>
+      </w:r>
+      <w:r>
+        <w:t>,</w:t>
+      </w:r>
+      <w:r>
+        <w:t xml:space="preserve"> </w:t>
+      </w:r>
+      <w:r>
+        <w:t>a seguir vai ser possível ver alguns artigos que fazem parte do tema desenvolvido na pesquisa e que estão complementando o trabalho com dados ainda mais sólidos e que já é possível ver o cenário do e-commerce na sociedade atual</w:t>
+      </w:r>
+      <w:r>
+        <w:t>. Segue alguns artigos estudados para o desenvolvimento dessa pesquisa:</w:t>
+      </w:r>
     </w:p>
     <w:p>
       <w:pPr>
         <w:pStyle w:val="Corpo"/>
         <w:ind w:firstLine="709"/>
-        <w:rPr>
-          <w:b/>
-        </w:rPr>
-      </w:pPr>
-      <w:r>
-        <w:rPr>
-          <w:b/>
-        </w:rPr>
-        <w:lastRenderedPageBreak/>
-        <w:t>2.3 TRABALHOS RELACIONADOS</w:t>
-      </w:r>
-    </w:p>
-    <w:p>
-      <w:pPr>
-        <w:pStyle w:val="Corpo"/>
-        <w:ind w:firstLine="709"/>
-      </w:pPr>
-      <w:bookmarkStart w:id="19" w:name="_GoBack"/>
-      <w:bookmarkEnd w:id="19"/>
+      </w:pPr>
+      <w:r>
+        <w:rPr>
+          <w:b/>
+        </w:rPr>
+        <w:t>E-commerce no Brasil: perfil do mercado e do e-consumidor brasileiro</w:t>
+      </w:r>
+      <w:r>
+        <w:rPr>
+          <w:b/>
+        </w:rPr>
+        <w:t xml:space="preserve"> – </w:t>
+      </w:r>
+      <w:r>
+        <w:t>Artigo publicado em: 20/04/2011, pelo autor:</w:t>
+      </w:r>
+      <w:r>
+        <w:t xml:space="preserve"> </w:t>
+      </w:r>
+      <w:hyperlink r:id="rId16" w:history="1">
+        <w:r>
+          <w:rPr>
+            <w:rStyle w:val="Hyperlink"/>
+            <w:rFonts w:ascii="Segoe UI" w:hAnsi="Segoe UI" w:cs="Segoe UI"/>
+            <w:color w:val="3781C3"/>
+            <w:sz w:val="21"/>
+            <w:szCs w:val="21"/>
+            <w:shd w:val="clear" w:color="auto" w:fill="FFFFFF"/>
+          </w:rPr>
+          <w:t>Nascimento, Rafa</w:t>
+        </w:r>
+        <w:r>
+          <w:rPr>
+            <w:rStyle w:val="Hyperlink"/>
+            <w:rFonts w:ascii="Segoe UI" w:hAnsi="Segoe UI" w:cs="Segoe UI"/>
+            <w:color w:val="3781C3"/>
+            <w:sz w:val="21"/>
+            <w:szCs w:val="21"/>
+            <w:shd w:val="clear" w:color="auto" w:fill="FFFFFF"/>
+          </w:rPr>
+          <w:t>e</w:t>
+        </w:r>
+        <w:r>
+          <w:rPr>
+            <w:rStyle w:val="Hyperlink"/>
+            <w:rFonts w:ascii="Segoe UI" w:hAnsi="Segoe UI" w:cs="Segoe UI"/>
+            <w:color w:val="3781C3"/>
+            <w:sz w:val="21"/>
+            <w:szCs w:val="21"/>
+            <w:shd w:val="clear" w:color="auto" w:fill="FFFFFF"/>
+          </w:rPr>
+          <w:t>l Moraes do</w:t>
+        </w:r>
+      </w:hyperlink>
+      <w:r>
+        <w:t xml:space="preserve">, se trata do estudo do e-commerce e como ocorreu a expansão do mesmo no Brasil, no artigo foi abordado fatores históricos como a chegada da internet no Brasil e quando e como ocorreu a evolução dos meios de compras on-line no artigo é possível ver que tem uma ligação o aumento de pessoas com acesso à internet no Brasil o aumento do número de cartões </w:t>
+      </w:r>
+      <w:r>
+        <w:t>de cré</w:t>
+      </w:r>
+      <w:r>
+        <w:t>dito e por consequência o au</w:t>
+      </w:r>
+      <w:r>
+        <w:t>mento do comé</w:t>
+      </w:r>
+      <w:r>
+        <w:t>rcio eletrônico e de lojas virtuais que precisavam lidar com a barreira de usuários que possuíam conexão lenta e em dispositivos que não eram tão potentes para realizar o acesso a rede de internet</w:t>
+      </w:r>
+      <w:r>
+        <w:t>. São alguns pontos encontrados</w:t>
+      </w:r>
     </w:p>
     <w:p>
       <w:pPr>
@@ -12782,7 +12891,7 @@
                           </pic:cNvPicPr>
                         </pic:nvPicPr>
                         <pic:blipFill>
-                          <a:blip r:embed="rId16" cstate="print">
+                          <a:blip r:embed="rId17" cstate="print">
                             <a:extLst>
                               <a:ext uri="{28A0092B-C50C-407E-A947-70E740481C1C}">
                                 <a14:useLocalDpi xmlns:a14="http://schemas.microsoft.com/office/drawing/2010/main" val="0"/>
@@ -13683,7 +13792,7 @@
       </w:pPr>
     </w:p>
     <w:sectPr>
-      <w:headerReference w:type="default" r:id="rId17"/>
+      <w:headerReference w:type="default" r:id="rId18"/>
       <w:pgSz w:w="11906" w:h="16838" w:code="9"/>
       <w:pgMar w:top="1701" w:right="1134" w:bottom="1134" w:left="1701" w:header="709" w:footer="709" w:gutter="0"/>
       <w:cols w:space="708"/>
@@ -13937,7 +14046,7 @@
             <w:rFonts w:ascii="Times New Roman" w:hAnsi="Times New Roman" w:cs="Times New Roman"/>
             <w:noProof/>
           </w:rPr>
-          <w:t>23</w:t>
+          <w:t>15</w:t>
         </w:r>
         <w:r>
           <w:rPr>
@@ -15891,6 +16000,18 @@
       <w:contextualSpacing/>
     </w:pPr>
   </w:style>
+  <w:style w:type="character" w:styleId="HiperlinkVisitado">
+    <w:name w:val="FollowedHyperlink"/>
+    <w:basedOn w:val="Fontepargpadro"/>
+    <w:uiPriority w:val="99"/>
+    <w:semiHidden/>
+    <w:unhideWhenUsed/>
+    <w:rsid w:val="004509A5"/>
+    <w:rPr>
+      <w:color w:val="800080" w:themeColor="followedHyperlink"/>
+      <w:u w:val="single"/>
+    </w:rPr>
+  </w:style>
 </w:styles>
 </file>
 
@@ -16182,7 +16303,7 @@
 </file>
 
 <file path=customXml/itemProps1.xml><?xml version="1.0" encoding="utf-8"?>
-<ds:datastoreItem xmlns:ds="http://schemas.openxmlformats.org/officeDocument/2006/customXml" ds:itemID="{8DEB6798-AD09-4B36-9F82-89003A877AFC}">
+<ds:datastoreItem xmlns:ds="http://schemas.openxmlformats.org/officeDocument/2006/customXml" ds:itemID="{EC1873C5-FED6-4141-BA57-28E05A557035}">
   <ds:schemaRefs>
     <ds:schemaRef ds:uri="http://schemas.openxmlformats.org/officeDocument/2006/bibliography"/>
   </ds:schemaRefs>

</xml_diff>